<commit_message>
listos para el primer tag
</commit_message>
<xml_diff>
--- a/Guia de Git&Github.docx
+++ b/Guia de Git&Github.docx
@@ -23,10 +23,12 @@
         </w:rPr>
       </w:pPr>
       <w:proofErr w:type="spellStart"/>
+      <w:proofErr w:type="gramStart"/>
       <w:r>
         <w:t>Click</w:t>
       </w:r>
       <w:proofErr w:type="spellEnd"/>
+      <w:proofErr w:type="gramEnd"/>
       <w:r>
         <w:t xml:space="preserve"> derecho en el repositorio y se abre con </w:t>
       </w:r>
@@ -122,7 +124,23 @@
           <w:b/>
           <w:bCs/>
         </w:rPr>
-        <w:t>Git status:</w:t>
+        <w:t xml:space="preserve">Git </w:t>
+      </w:r>
+      <w:proofErr w:type="gramStart"/>
+      <w:r>
+        <w:rPr>
+          <w:b/>
+          <w:bCs/>
+        </w:rPr>
+        <w:t>status</w:t>
+      </w:r>
+      <w:proofErr w:type="gramEnd"/>
+      <w:r>
+        <w:rPr>
+          <w:b/>
+          <w:bCs/>
+        </w:rPr>
+        <w:t>:</w:t>
       </w:r>
       <w:r>
         <w:rPr>
@@ -202,7 +220,15 @@
       </w:r>
       <w:proofErr w:type="spellEnd"/>
       <w:r>
-        <w:t xml:space="preserve"> status -s Podemos vi</w:t>
+        <w:t xml:space="preserve"> </w:t>
+      </w:r>
+      <w:proofErr w:type="gramStart"/>
+      <w:r>
+        <w:t>status</w:t>
+      </w:r>
+      <w:proofErr w:type="gramEnd"/>
+      <w:r>
+        <w:t xml:space="preserve"> -s Podemos vi</w:t>
       </w:r>
       <w:r>
         <w:t xml:space="preserve">sualizar </w:t>
@@ -318,12 +344,17 @@
         <w:t xml:space="preserve"> </w:t>
       </w:r>
       <w:proofErr w:type="spellStart"/>
+      <w:proofErr w:type="gramStart"/>
       <w:r>
         <w:t>add</w:t>
       </w:r>
       <w:proofErr w:type="spellEnd"/>
       <w:r>
-        <w:t xml:space="preserve"> . envía todos los cambios.</w:t>
+        <w:t xml:space="preserve"> .</w:t>
+      </w:r>
+      <w:proofErr w:type="gramEnd"/>
+      <w:r>
+        <w:t xml:space="preserve"> envía todos los cambios.</w:t>
       </w:r>
     </w:p>
     <w:p>
@@ -474,6 +505,7 @@
         <w:t xml:space="preserve">git config global </w:t>
       </w:r>
       <w:proofErr w:type="spellStart"/>
+      <w:proofErr w:type="gramStart"/>
       <w:r>
         <w:rPr>
           <w:lang w:val="en-US"/>
@@ -481,6 +513,7 @@
         <w:t>user.username</w:t>
       </w:r>
       <w:proofErr w:type="spellEnd"/>
+      <w:proofErr w:type="gramEnd"/>
       <w:r>
         <w:rPr>
           <w:lang w:val="en-US"/>
@@ -502,6 +535,7 @@
         <w:t xml:space="preserve">git config global </w:t>
       </w:r>
       <w:proofErr w:type="spellStart"/>
+      <w:proofErr w:type="gramStart"/>
       <w:r>
         <w:rPr>
           <w:lang w:val="en-US"/>
@@ -515,6 +549,7 @@
         <w:t>email</w:t>
       </w:r>
       <w:proofErr w:type="spellEnd"/>
+      <w:proofErr w:type="gramEnd"/>
       <w:r>
         <w:rPr>
           <w:lang w:val="en-US"/>
@@ -1030,7 +1065,14 @@
     <w:p>
       <w:r>
         <w:tab/>
-        <w:t>:i modo edición</w:t>
+      </w:r>
+      <w:proofErr w:type="gramStart"/>
+      <w:r>
+        <w:t>:i</w:t>
+      </w:r>
+      <w:proofErr w:type="gramEnd"/>
+      <w:r>
+        <w:t xml:space="preserve"> modo edición</w:t>
       </w:r>
     </w:p>
     <w:p>
@@ -1076,6 +1118,9 @@
     <w:p>
       <w:r>
         <w:tab/>
+      </w:r>
+      <w:proofErr w:type="gramStart"/>
+      <w:r>
         <w:t>:</w:t>
       </w:r>
       <w:proofErr w:type="spellStart"/>
@@ -1083,6 +1128,7 @@
         <w:t>wq</w:t>
       </w:r>
       <w:proofErr w:type="spellEnd"/>
+      <w:proofErr w:type="gramEnd"/>
       <w:r>
         <w:t xml:space="preserve"> comando para guardar y salir</w:t>
       </w:r>
@@ -1138,7 +1184,15 @@
       </w:r>
       <w:proofErr w:type="spellEnd"/>
       <w:r>
-        <w:t xml:space="preserve"> y utilizar los comando que aparecen para proyectos existentes por línea de comandos</w:t>
+        <w:t xml:space="preserve"> y utilizar </w:t>
+      </w:r>
+      <w:proofErr w:type="gramStart"/>
+      <w:r>
+        <w:t>los comando</w:t>
+      </w:r>
+      <w:proofErr w:type="gramEnd"/>
+      <w:r>
+        <w:t xml:space="preserve"> que aparecen para proyectos existentes por línea de comandos</w:t>
       </w:r>
     </w:p>
     <w:p>
@@ -1338,6 +1392,7 @@
         </w:rPr>
         <w:t xml:space="preserve"> -M </w:t>
       </w:r>
+      <w:proofErr w:type="gramStart"/>
       <w:r>
         <w:rPr>
           <w:rStyle w:val="user-select-contain"/>
@@ -1348,6 +1403,7 @@
         </w:rPr>
         <w:t>master</w:t>
       </w:r>
+      <w:proofErr w:type="gramEnd"/>
     </w:p>
     <w:p>
       <w:pPr>
@@ -1507,7 +1563,13 @@
         <w:tab/>
       </w:r>
       <w:r>
-        <w:t xml:space="preserve">Crea una tag </w:t>
+        <w:t xml:space="preserve">Crea </w:t>
+      </w:r>
+      <w:r>
+        <w:t>un tag</w:t>
+      </w:r>
+      <w:r>
+        <w:t xml:space="preserve"> </w:t>
       </w:r>
       <w:r>
         <w:t>EN LOCAL</w:t>
@@ -1572,7 +1634,13 @@
         <w:tab/>
       </w:r>
       <w:r>
-        <w:t>Sube la tag al repositorio en remoto</w:t>
+        <w:t xml:space="preserve">Sube </w:t>
+      </w:r>
+      <w:r>
+        <w:t>el tag</w:t>
+      </w:r>
+      <w:r>
+        <w:t xml:space="preserve"> al repositorio en remoto</w:t>
       </w:r>
     </w:p>
     <w:sectPr>

</xml_diff>

<commit_message>
actualización docx y html
</commit_message>
<xml_diff>
--- a/Guia de Git&Github.docx
+++ b/Guia de Git&Github.docx
@@ -22,288 +22,163 @@
           <w:bCs/>
         </w:rPr>
       </w:pPr>
-      <w:proofErr w:type="spellStart"/>
-      <w:proofErr w:type="gramStart"/>
-      <w:r>
-        <w:t>Click</w:t>
-      </w:r>
-      <w:proofErr w:type="spellEnd"/>
-      <w:proofErr w:type="gramEnd"/>
-      <w:r>
-        <w:t xml:space="preserve"> derecho en el repositorio y se abre con </w:t>
-      </w:r>
-      <w:proofErr w:type="spellStart"/>
-      <w:r>
-        <w:t>git</w:t>
-      </w:r>
-      <w:proofErr w:type="spellEnd"/>
-      <w:r>
+      <w:r>
+        <w:t>Click derecho en el repositorio y se abre con git bash, aplicamos el comando git init</w:t>
+      </w:r>
+    </w:p>
+    <w:p>
+      <w:pPr>
+        <w:rPr>
+          <w:b/>
+          <w:bCs/>
+        </w:rPr>
+      </w:pPr>
+    </w:p>
+    <w:p>
+      <w:r>
+        <w:rPr>
+          <w:b/>
+          <w:bCs/>
+        </w:rPr>
+        <w:t>Git init:</w:t>
+      </w:r>
+      <w:r>
+        <w:rPr>
+          <w:b/>
+          <w:bCs/>
+        </w:rPr>
         <w:t xml:space="preserve"> </w:t>
       </w:r>
-      <w:proofErr w:type="spellStart"/>
-      <w:r>
-        <w:t>bash</w:t>
-      </w:r>
-      <w:proofErr w:type="spellEnd"/>
-      <w:r>
-        <w:t xml:space="preserve">, aplicamos el comando </w:t>
-      </w:r>
-      <w:proofErr w:type="spellStart"/>
-      <w:r>
-        <w:t>git</w:t>
-      </w:r>
-      <w:proofErr w:type="spellEnd"/>
-      <w:r>
+      <w:r>
+        <w:t xml:space="preserve">Inicia el proyecto </w:t>
+      </w:r>
+    </w:p>
+    <w:p/>
+    <w:p>
+      <w:r>
+        <w:t>Hacer cambios:</w:t>
+      </w:r>
+    </w:p>
+    <w:p/>
+    <w:p>
+      <w:pPr>
+        <w:rPr>
+          <w:b/>
+          <w:bCs/>
+        </w:rPr>
+      </w:pPr>
+      <w:r>
+        <w:rPr>
+          <w:b/>
+          <w:bCs/>
+        </w:rPr>
+        <w:t>Git status:</w:t>
+      </w:r>
+      <w:r>
+        <w:rPr>
+          <w:b/>
+          <w:bCs/>
+        </w:rPr>
         <w:t xml:space="preserve"> </w:t>
       </w:r>
-      <w:proofErr w:type="spellStart"/>
-      <w:r>
-        <w:t>init</w:t>
-      </w:r>
-      <w:proofErr w:type="spellEnd"/>
-    </w:p>
-    <w:p>
-      <w:pPr>
-        <w:rPr>
-          <w:b/>
-          <w:bCs/>
-        </w:rPr>
-      </w:pPr>
-    </w:p>
-    <w:p>
-      <w:r>
-        <w:rPr>
-          <w:b/>
-          <w:bCs/>
-        </w:rPr>
-        <w:t xml:space="preserve">Git </w:t>
-      </w:r>
-      <w:proofErr w:type="spellStart"/>
-      <w:r>
-        <w:rPr>
-          <w:b/>
-          <w:bCs/>
-        </w:rPr>
-        <w:t>init</w:t>
-      </w:r>
-      <w:proofErr w:type="spellEnd"/>
-      <w:r>
-        <w:rPr>
-          <w:b/>
-          <w:bCs/>
-        </w:rPr>
-        <w:t>:</w:t>
-      </w:r>
-      <w:r>
-        <w:rPr>
-          <w:b/>
-          <w:bCs/>
-        </w:rPr>
+    </w:p>
+    <w:p>
+      <w:pPr>
+        <w:ind w:left="708"/>
+      </w:pPr>
+      <w:r>
+        <w:t xml:space="preserve">muestra los cambios </w:t>
+      </w:r>
+      <w:r>
+        <w:rPr>
+          <w:b/>
+          <w:bCs/>
+        </w:rPr>
+        <w:t>SOLO</w:t>
+      </w:r>
+      <w:r>
+        <w:t xml:space="preserve"> los </w:t>
+      </w:r>
+      <w:r>
+        <w:t>realizados dentro del proyecto lo que permite ver si se hicieron</w:t>
+      </w:r>
+      <w:r>
         <w:t xml:space="preserve"> </w:t>
       </w:r>
       <w:r>
-        <w:t xml:space="preserve">Inicia el proyecto </w:t>
+        <w:t xml:space="preserve">modificaciones desde </w:t>
+      </w:r>
+      <w:r>
+        <w:t>el ultimo commit, si un archivo ya se hizo git add entonces no se muestra, excepto si se usa el siguiente comando</w:t>
+      </w:r>
+      <w:r>
+        <w:t>.</w:t>
+      </w:r>
+    </w:p>
+    <w:p>
+      <w:pPr>
+        <w:ind w:left="708"/>
+      </w:pPr>
+      <w:r>
+        <w:t>Con git status -s Podemos vi</w:t>
+      </w:r>
+      <w:r>
+        <w:t xml:space="preserve">sualizar </w:t>
+      </w:r>
+      <w:r>
+        <w:rPr>
+          <w:b/>
+          <w:bCs/>
+        </w:rPr>
+        <w:t>TODOS</w:t>
+      </w:r>
+      <w:r>
+        <w:t xml:space="preserve"> </w:t>
+      </w:r>
+      <w:r>
+        <w:t>los archivos del root y las carpetas, si la carpeta</w:t>
+      </w:r>
+      <w:r>
+        <w:t xml:space="preserve"> o archivo</w:t>
+      </w:r>
+      <w:r>
+        <w:t xml:space="preserve"> </w:t>
+      </w:r>
+      <w:r>
+        <w:t xml:space="preserve">tiene </w:t>
+      </w:r>
+      <w:r>
+        <w:t xml:space="preserve">un </w:t>
+      </w:r>
+      <w:r>
+        <w:rPr>
+          <w:b/>
+          <w:bCs/>
+        </w:rPr>
+        <w:t>verde</w:t>
+      </w:r>
+      <w:r>
+        <w:t xml:space="preserve"> es que todo su contenido está salvado</w:t>
+      </w:r>
+      <w:r>
+        <w:t>, y rojo es que aún no se salva.</w:t>
       </w:r>
     </w:p>
     <w:p/>
     <w:p>
-      <w:r>
-        <w:t>Hacer cambios:</w:t>
-      </w:r>
-    </w:p>
-    <w:p/>
-    <w:p>
-      <w:pPr>
-        <w:rPr>
-          <w:b/>
-          <w:bCs/>
-        </w:rPr>
-      </w:pPr>
-      <w:r>
-        <w:rPr>
-          <w:b/>
-          <w:bCs/>
-        </w:rPr>
-        <w:t xml:space="preserve">Git </w:t>
-      </w:r>
-      <w:proofErr w:type="gramStart"/>
-      <w:r>
-        <w:rPr>
-          <w:b/>
-          <w:bCs/>
-        </w:rPr>
-        <w:t>status</w:t>
-      </w:r>
-      <w:proofErr w:type="gramEnd"/>
-      <w:r>
-        <w:rPr>
-          <w:b/>
-          <w:bCs/>
-        </w:rPr>
-        <w:t>:</w:t>
-      </w:r>
-      <w:r>
-        <w:rPr>
-          <w:b/>
-          <w:bCs/>
-        </w:rPr>
-        <w:t xml:space="preserve"> </w:t>
-      </w:r>
-    </w:p>
-    <w:p>
-      <w:pPr>
-        <w:ind w:left="708"/>
-      </w:pPr>
-      <w:r>
-        <w:t xml:space="preserve">muestra los cambios </w:t>
-      </w:r>
-      <w:r>
-        <w:rPr>
-          <w:b/>
-          <w:bCs/>
-        </w:rPr>
-        <w:t>SOLO</w:t>
-      </w:r>
-      <w:r>
-        <w:t xml:space="preserve"> los </w:t>
-      </w:r>
-      <w:r>
-        <w:t>realizados dentro del proyecto lo que permite ver si se hicieron</w:t>
-      </w:r>
-      <w:r>
-        <w:t xml:space="preserve"> </w:t>
-      </w:r>
-      <w:r>
-        <w:t xml:space="preserve">modificaciones desde </w:t>
-      </w:r>
-      <w:r>
-        <w:t xml:space="preserve">el ultimo </w:t>
-      </w:r>
-      <w:proofErr w:type="spellStart"/>
-      <w:r>
-        <w:t>commit</w:t>
-      </w:r>
-      <w:proofErr w:type="spellEnd"/>
-      <w:r>
-        <w:t xml:space="preserve">, si un archivo ya se hizo </w:t>
-      </w:r>
-      <w:proofErr w:type="spellStart"/>
-      <w:r>
-        <w:t>git</w:t>
-      </w:r>
-      <w:proofErr w:type="spellEnd"/>
-      <w:r>
-        <w:t xml:space="preserve"> </w:t>
-      </w:r>
-      <w:proofErr w:type="spellStart"/>
-      <w:r>
-        <w:t>add</w:t>
-      </w:r>
-      <w:proofErr w:type="spellEnd"/>
-      <w:r>
-        <w:t xml:space="preserve"> entonces no se muestra, excepto si se usa el siguiente comando</w:t>
-      </w:r>
-      <w:r>
-        <w:t>.</w:t>
-      </w:r>
-    </w:p>
-    <w:p>
-      <w:pPr>
-        <w:ind w:left="708"/>
-      </w:pPr>
-      <w:r>
-        <w:t xml:space="preserve">Con </w:t>
-      </w:r>
-      <w:proofErr w:type="spellStart"/>
-      <w:r>
-        <w:t>git</w:t>
-      </w:r>
-      <w:proofErr w:type="spellEnd"/>
-      <w:r>
-        <w:t xml:space="preserve"> </w:t>
-      </w:r>
-      <w:proofErr w:type="gramStart"/>
-      <w:r>
-        <w:t>status</w:t>
-      </w:r>
-      <w:proofErr w:type="gramEnd"/>
-      <w:r>
-        <w:t xml:space="preserve"> -s Podemos vi</w:t>
-      </w:r>
-      <w:r>
-        <w:t xml:space="preserve">sualizar </w:t>
-      </w:r>
-      <w:r>
-        <w:rPr>
-          <w:b/>
-          <w:bCs/>
-        </w:rPr>
-        <w:t>TODOS</w:t>
-      </w:r>
-      <w:r>
-        <w:t xml:space="preserve"> </w:t>
-      </w:r>
-      <w:r>
-        <w:t xml:space="preserve">los archivos del </w:t>
-      </w:r>
-      <w:proofErr w:type="spellStart"/>
-      <w:r>
-        <w:t>root</w:t>
-      </w:r>
-      <w:proofErr w:type="spellEnd"/>
-      <w:r>
-        <w:t xml:space="preserve"> y las carpetas, si la carpeta</w:t>
-      </w:r>
-      <w:r>
-        <w:t xml:space="preserve"> o archivo</w:t>
-      </w:r>
-      <w:r>
-        <w:t xml:space="preserve"> </w:t>
-      </w:r>
-      <w:r>
-        <w:t xml:space="preserve">tiene </w:t>
-      </w:r>
-      <w:r>
-        <w:t xml:space="preserve">un </w:t>
-      </w:r>
-      <w:r>
-        <w:rPr>
-          <w:b/>
-          <w:bCs/>
-        </w:rPr>
-        <w:t>verde</w:t>
-      </w:r>
-      <w:r>
-        <w:t xml:space="preserve"> es que todo su contenido está salvado</w:t>
-      </w:r>
-      <w:r>
-        <w:t>, y rojo es que aún no se salva.</w:t>
-      </w:r>
-    </w:p>
-    <w:p/>
-    <w:p>
-      <w:pPr>
-        <w:rPr>
-          <w:b/>
-          <w:bCs/>
-        </w:rPr>
-      </w:pPr>
-      <w:r>
-        <w:rPr>
-          <w:b/>
-          <w:bCs/>
-        </w:rPr>
-        <w:t xml:space="preserve">Git </w:t>
-      </w:r>
-      <w:proofErr w:type="spellStart"/>
-      <w:r>
-        <w:rPr>
-          <w:b/>
-          <w:bCs/>
-        </w:rPr>
-        <w:t>add</w:t>
-      </w:r>
-      <w:proofErr w:type="spellEnd"/>
+      <w:pPr>
+        <w:rPr>
+          <w:b/>
+          <w:bCs/>
+        </w:rPr>
+      </w:pPr>
+      <w:r>
+        <w:rPr>
+          <w:b/>
+          <w:bCs/>
+        </w:rPr>
+        <w:t>Git add</w:t>
+      </w:r>
       <w:r>
         <w:rPr>
           <w:b/>
@@ -317,15 +192,7 @@
         <w:ind w:firstLine="708"/>
       </w:pPr>
       <w:r>
-        <w:t xml:space="preserve">Para salvar un archivo enviándolo al </w:t>
-      </w:r>
-      <w:proofErr w:type="spellStart"/>
-      <w:r>
-        <w:t>staging</w:t>
-      </w:r>
-      <w:proofErr w:type="spellEnd"/>
-      <w:r>
-        <w:t xml:space="preserve"> área.</w:t>
+        <w:t>Para salvar un archivo enviándolo al staging área.</w:t>
       </w:r>
     </w:p>
     <w:p>
@@ -333,28 +200,7 @@
         <w:ind w:firstLine="708"/>
       </w:pPr>
       <w:r>
-        <w:t xml:space="preserve"> con </w:t>
-      </w:r>
-      <w:proofErr w:type="spellStart"/>
-      <w:r>
-        <w:t>git</w:t>
-      </w:r>
-      <w:proofErr w:type="spellEnd"/>
-      <w:r>
-        <w:t xml:space="preserve"> </w:t>
-      </w:r>
-      <w:proofErr w:type="spellStart"/>
-      <w:proofErr w:type="gramStart"/>
-      <w:r>
-        <w:t>add</w:t>
-      </w:r>
-      <w:proofErr w:type="spellEnd"/>
-      <w:r>
-        <w:t xml:space="preserve"> .</w:t>
-      </w:r>
-      <w:proofErr w:type="gramEnd"/>
-      <w:r>
-        <w:t xml:space="preserve"> envía todos los cambios.</w:t>
+        <w:t xml:space="preserve"> con git add . envía todos los cambios.</w:t>
       </w:r>
     </w:p>
     <w:p>
@@ -367,6 +213,9 @@
         <w:ind w:firstLine="708"/>
       </w:pPr>
       <w:r>
+        <w:rPr>
+          <w:noProof/>
+        </w:rPr>
         <w:drawing>
           <wp:inline distT="0" distB="0" distL="0" distR="0" wp14:anchorId="69103E84" wp14:editId="2F3B301C">
             <wp:extent cx="4313294" cy="2850127"/>
@@ -415,23 +264,7 @@
           <w:b/>
           <w:bCs/>
         </w:rPr>
-        <w:t xml:space="preserve">Git </w:t>
-      </w:r>
-      <w:proofErr w:type="spellStart"/>
-      <w:r>
-        <w:rPr>
-          <w:b/>
-          <w:bCs/>
-        </w:rPr>
-        <w:t>commit</w:t>
-      </w:r>
-      <w:proofErr w:type="spellEnd"/>
-      <w:r>
-        <w:rPr>
-          <w:b/>
-          <w:bCs/>
-        </w:rPr>
-        <w:t xml:space="preserve"> -m “&lt;mensaje&gt;”:</w:t>
+        <w:t>Git commit -m “&lt;mensaje&gt;”:</w:t>
       </w:r>
       <w:r>
         <w:t xml:space="preserve">  </w:t>
@@ -448,31 +281,7 @@
         <w:t>ealiza u</w:t>
       </w:r>
       <w:r>
-        <w:t xml:space="preserve">n </w:t>
-      </w:r>
-      <w:proofErr w:type="spellStart"/>
-      <w:r>
-        <w:t>commit</w:t>
-      </w:r>
-      <w:proofErr w:type="spellEnd"/>
-      <w:r>
-        <w:t xml:space="preserve">, enviando todo nuestro </w:t>
-      </w:r>
-      <w:proofErr w:type="spellStart"/>
-      <w:r>
-        <w:t>staging</w:t>
-      </w:r>
-      <w:proofErr w:type="spellEnd"/>
-      <w:r>
-        <w:t xml:space="preserve"> </w:t>
-      </w:r>
-      <w:proofErr w:type="spellStart"/>
-      <w:r>
-        <w:t>area</w:t>
-      </w:r>
-      <w:proofErr w:type="spellEnd"/>
-      <w:r>
-        <w:t xml:space="preserve"> a local y guardando esta versión del proyecto  </w:t>
+        <w:t xml:space="preserve">n commit, enviando todo nuestro staging area a local y guardando esta versión del proyecto  </w:t>
       </w:r>
     </w:p>
     <w:p>
@@ -480,15 +289,7 @@
         <w:ind w:left="708"/>
       </w:pPr>
       <w:r>
-        <w:t xml:space="preserve">Si es la primera vez toca configurar el </w:t>
-      </w:r>
-      <w:proofErr w:type="spellStart"/>
-      <w:r>
-        <w:t>username</w:t>
-      </w:r>
-      <w:proofErr w:type="spellEnd"/>
-      <w:r>
-        <w:t xml:space="preserve"> y el email así:</w:t>
+        <w:t>Si es la primera vez toca configurar el username y el email así:</w:t>
       </w:r>
     </w:p>
     <w:p>
@@ -502,54 +303,28 @@
         <w:rPr>
           <w:lang w:val="en-US"/>
         </w:rPr>
-        <w:t xml:space="preserve">git config global </w:t>
-      </w:r>
-      <w:proofErr w:type="spellStart"/>
-      <w:proofErr w:type="gramStart"/>
-      <w:r>
+        <w:t>git config global user.username “JUAN”</w:t>
+      </w:r>
+    </w:p>
+    <w:p>
+      <w:pPr>
+        <w:ind w:left="708" w:firstLine="708"/>
         <w:rPr>
           <w:lang w:val="en-US"/>
         </w:rPr>
-        <w:t>user.username</w:t>
-      </w:r>
-      <w:proofErr w:type="spellEnd"/>
-      <w:proofErr w:type="gramEnd"/>
+      </w:pPr>
       <w:r>
         <w:rPr>
           <w:lang w:val="en-US"/>
         </w:rPr>
-        <w:t xml:space="preserve"> “JUAN”</w:t>
-      </w:r>
-    </w:p>
-    <w:p>
-      <w:pPr>
-        <w:ind w:left="708" w:firstLine="708"/>
+        <w:t>git config global user.</w:t>
+      </w:r>
+      <w:r>
         <w:rPr>
           <w:lang w:val="en-US"/>
         </w:rPr>
-      </w:pPr>
-      <w:r>
-        <w:rPr>
-          <w:lang w:val="en-US"/>
-        </w:rPr>
-        <w:t xml:space="preserve">git config global </w:t>
-      </w:r>
-      <w:proofErr w:type="spellStart"/>
-      <w:proofErr w:type="gramStart"/>
-      <w:r>
-        <w:rPr>
-          <w:lang w:val="en-US"/>
-        </w:rPr>
-        <w:t>user.</w:t>
-      </w:r>
-      <w:r>
-        <w:rPr>
-          <w:lang w:val="en-US"/>
-        </w:rPr>
         <w:t>email</w:t>
       </w:r>
-      <w:proofErr w:type="spellEnd"/>
-      <w:proofErr w:type="gramEnd"/>
       <w:r>
         <w:rPr>
           <w:lang w:val="en-US"/>
@@ -578,14 +353,12 @@
         <w:rPr>
           <w:b/>
           <w:bCs/>
-          <w:lang w:val="en-US"/>
-        </w:rPr>
-      </w:pPr>
-      <w:r>
-        <w:rPr>
-          <w:b/>
-          <w:bCs/>
-          <w:lang w:val="en-US"/>
+        </w:rPr>
+      </w:pPr>
+      <w:r>
+        <w:rPr>
+          <w:b/>
+          <w:bCs/>
         </w:rPr>
         <w:t xml:space="preserve">Git log </w:t>
       </w:r>
@@ -593,62 +366,34 @@
         <w:rPr>
           <w:b/>
           <w:bCs/>
-          <w:lang w:val="en-US"/>
         </w:rPr>
         <w:t>--</w:t>
       </w:r>
-      <w:proofErr w:type="spellStart"/>
-      <w:r>
-        <w:rPr>
-          <w:b/>
-          <w:bCs/>
-          <w:lang w:val="en-US"/>
-        </w:rPr>
-        <w:t>oneline</w:t>
-      </w:r>
-      <w:proofErr w:type="spellEnd"/>
-      <w:r>
-        <w:rPr>
-          <w:b/>
-          <w:bCs/>
-          <w:lang w:val="en-US"/>
-        </w:rPr>
-        <w:t>:</w:t>
-      </w:r>
-    </w:p>
-    <w:p>
-      <w:r>
-        <w:rPr>
-          <w:lang w:val="en-US"/>
-        </w:rPr>
+      <w:r>
+        <w:rPr>
+          <w:b/>
+          <w:bCs/>
+        </w:rPr>
+        <w:t>oneline:</w:t>
+      </w:r>
+    </w:p>
+    <w:p>
+      <w:r>
         <w:tab/>
       </w:r>
       <w:r>
-        <w:t xml:space="preserve">Con este </w:t>
-      </w:r>
-      <w:proofErr w:type="spellStart"/>
-      <w:r>
-        <w:t>commando</w:t>
-      </w:r>
-      <w:proofErr w:type="spellEnd"/>
-      <w:r>
-        <w:t xml:space="preserve"> Podemos v</w:t>
-      </w:r>
-      <w:r>
-        <w:t xml:space="preserve">er todos los </w:t>
-      </w:r>
-      <w:proofErr w:type="spellStart"/>
-      <w:r>
-        <w:t>commits</w:t>
-      </w:r>
-      <w:proofErr w:type="spellEnd"/>
-      <w:r>
-        <w:t xml:space="preserve"> realizados.</w:t>
+        <w:t>Con este commando Podemos v</w:t>
+      </w:r>
+      <w:r>
+        <w:t>er todos los commits realizados.</w:t>
       </w:r>
     </w:p>
     <w:p/>
     <w:p>
       <w:r>
+        <w:rPr>
+          <w:noProof/>
+        </w:rPr>
         <w:drawing>
           <wp:inline distT="0" distB="0" distL="0" distR="0" wp14:anchorId="00189FCE" wp14:editId="4BB75337">
             <wp:extent cx="4419983" cy="609653"/>
@@ -712,17 +457,8 @@
           <w:b/>
           <w:bCs/>
         </w:rPr>
-        <w:t xml:space="preserve">Git </w:t>
-      </w:r>
-      <w:proofErr w:type="spellStart"/>
-      <w:r>
-        <w:rPr>
-          <w:b/>
-          <w:bCs/>
-        </w:rPr>
-        <w:t>reset</w:t>
-      </w:r>
-      <w:proofErr w:type="spellEnd"/>
+        <w:t>Git reset</w:t>
+      </w:r>
       <w:r>
         <w:rPr>
           <w:b/>
@@ -730,21 +466,12 @@
         </w:rPr>
         <w:t xml:space="preserve"> --</w:t>
       </w:r>
-      <w:proofErr w:type="spellStart"/>
-      <w:r>
-        <w:rPr>
-          <w:b/>
-          <w:bCs/>
-        </w:rPr>
-        <w:t>hard</w:t>
-      </w:r>
-      <w:proofErr w:type="spellEnd"/>
-      <w:r>
-        <w:rPr>
-          <w:b/>
-          <w:bCs/>
-        </w:rPr>
-        <w:t xml:space="preserve"> &lt;el ID en amarillo del log&gt;:</w:t>
+      <w:r>
+        <w:rPr>
+          <w:b/>
+          <w:bCs/>
+        </w:rPr>
+        <w:t>hard &lt;el ID en amarillo del log&gt;:</w:t>
       </w:r>
     </w:p>
     <w:p>
@@ -752,15 +479,7 @@
         <w:ind w:firstLine="708"/>
       </w:pPr>
       <w:r>
-        <w:t xml:space="preserve">Para restaurar el </w:t>
-      </w:r>
-      <w:proofErr w:type="spellStart"/>
-      <w:r>
-        <w:t>commit</w:t>
-      </w:r>
-      <w:proofErr w:type="spellEnd"/>
-      <w:r>
-        <w:t xml:space="preserve"> anterior.</w:t>
+        <w:t>Para restaurar el commit anterior.</w:t>
       </w:r>
     </w:p>
     <w:p>
@@ -790,6 +509,9 @@
         <w:ind w:firstLine="708"/>
       </w:pPr>
       <w:r>
+        <w:rPr>
+          <w:noProof/>
+        </w:rPr>
         <w:drawing>
           <wp:inline distT="0" distB="0" distL="0" distR="0" wp14:anchorId="0820412A" wp14:editId="1FDD6311">
             <wp:extent cx="5612130" cy="2827020"/>
@@ -832,6 +554,9 @@
         <w:ind w:firstLine="708"/>
       </w:pPr>
       <w:r>
+        <w:rPr>
+          <w:noProof/>
+        </w:rPr>
         <w:lastRenderedPageBreak/>
         <w:drawing>
           <wp:inline distT="0" distB="0" distL="0" distR="0" wp14:anchorId="7AECFD94" wp14:editId="70C91B03">
@@ -883,6 +608,9 @@
         <w:ind w:firstLine="708"/>
       </w:pPr>
       <w:r>
+        <w:rPr>
+          <w:noProof/>
+        </w:rPr>
         <w:drawing>
           <wp:inline distT="0" distB="0" distL="0" distR="0" wp14:anchorId="37484416" wp14:editId="58A13DCA">
             <wp:extent cx="5612130" cy="2162175"/>
@@ -925,13 +653,8 @@
         <w:ind w:firstLine="708"/>
       </w:pPr>
       <w:r>
-        <w:t xml:space="preserve">Efectivamente lo ultimo a lo que se le hizo </w:t>
-      </w:r>
-      <w:proofErr w:type="spellStart"/>
-      <w:r>
-        <w:t>commit</w:t>
-      </w:r>
-      <w:proofErr w:type="spellEnd"/>
+        <w:t>Efectivamente lo ultimo a lo que se le hizo commit</w:t>
+      </w:r>
     </w:p>
     <w:p>
       <w:pPr>
@@ -953,6 +676,9 @@
         <w:ind w:firstLine="708"/>
       </w:pPr>
       <w:r>
+        <w:rPr>
+          <w:noProof/>
+        </w:rPr>
         <w:drawing>
           <wp:inline distT="0" distB="0" distL="0" distR="0" wp14:anchorId="2653550F" wp14:editId="49076AEE">
             <wp:extent cx="4419983" cy="480102"/>
@@ -995,84 +721,27 @@
         <w:ind w:firstLine="708"/>
       </w:pPr>
       <w:r>
-        <w:t xml:space="preserve">Ya no aparece el </w:t>
-      </w:r>
-      <w:proofErr w:type="spellStart"/>
-      <w:r>
-        <w:t>commit</w:t>
-      </w:r>
-      <w:proofErr w:type="spellEnd"/>
-      <w:r>
-        <w:t xml:space="preserve"> en el que estaba</w:t>
+        <w:t>Ya no aparece el commit en el que estaba</w:t>
       </w:r>
     </w:p>
     <w:p/>
     <w:p>
       <w:r>
-        <w:t xml:space="preserve">En caso de querer cambiar la descripción del </w:t>
-      </w:r>
-      <w:proofErr w:type="spellStart"/>
-      <w:r>
-        <w:t>commit</w:t>
-      </w:r>
-      <w:proofErr w:type="spellEnd"/>
-      <w:r>
-        <w:t xml:space="preserve"> realizado se puede usar </w:t>
-      </w:r>
-      <w:proofErr w:type="spellStart"/>
-      <w:r>
-        <w:t>VIM</w:t>
-      </w:r>
-      <w:proofErr w:type="spellEnd"/>
-      <w:r>
-        <w:t xml:space="preserve"> en la consola </w:t>
-      </w:r>
-      <w:proofErr w:type="spellStart"/>
-      <w:r>
-        <w:t>git</w:t>
-      </w:r>
-      <w:proofErr w:type="spellEnd"/>
-      <w:r>
-        <w:t xml:space="preserve"> </w:t>
-      </w:r>
-      <w:proofErr w:type="spellStart"/>
-      <w:r>
-        <w:t>bash</w:t>
-      </w:r>
-      <w:proofErr w:type="spellEnd"/>
+        <w:t>En caso de querer cambiar la descripción del commit realizado se puede usar VIM en la consola git bash</w:t>
+      </w:r>
     </w:p>
     <w:p>
       <w:pPr>
         <w:jc w:val="both"/>
       </w:pPr>
       <w:r>
-        <w:t xml:space="preserve">Git </w:t>
-      </w:r>
-      <w:proofErr w:type="spellStart"/>
-      <w:r>
-        <w:t>commit</w:t>
-      </w:r>
-      <w:proofErr w:type="spellEnd"/>
-      <w:r>
-        <w:t xml:space="preserve"> --</w:t>
-      </w:r>
-      <w:proofErr w:type="spellStart"/>
-      <w:r>
-        <w:t>amend</w:t>
-      </w:r>
-      <w:proofErr w:type="spellEnd"/>
+        <w:t>Git commit --amend</w:t>
+      </w:r>
     </w:p>
     <w:p>
       <w:r>
         <w:tab/>
-      </w:r>
-      <w:proofErr w:type="gramStart"/>
-      <w:r>
-        <w:t>:i</w:t>
-      </w:r>
-      <w:proofErr w:type="gramEnd"/>
-      <w:r>
-        <w:t xml:space="preserve"> modo edición</w:t>
+        <w:t>:i modo edición</w:t>
       </w:r>
     </w:p>
     <w:p>
@@ -1084,14 +753,7 @@
     <w:p>
       <w:r>
         <w:tab/>
-      </w:r>
-      <w:proofErr w:type="spellStart"/>
-      <w:r>
-        <w:t>Esc</w:t>
-      </w:r>
-      <w:proofErr w:type="spellEnd"/>
-      <w:r>
-        <w:t xml:space="preserve"> </w:t>
+        <w:t xml:space="preserve">Esc </w:t>
       </w:r>
     </w:p>
     <w:p>
@@ -1105,37 +767,21 @@
     <w:p>
       <w:r>
         <w:tab/>
-      </w:r>
-      <w:proofErr w:type="spellStart"/>
-      <w:r>
-        <w:t>Esc</w:t>
-      </w:r>
-      <w:proofErr w:type="spellEnd"/>
-      <w:r>
-        <w:t xml:space="preserve"> nuevamente</w:t>
+        <w:t>Esc nuevamente</w:t>
       </w:r>
     </w:p>
     <w:p>
       <w:r>
         <w:tab/>
-      </w:r>
-      <w:proofErr w:type="gramStart"/>
-      <w:r>
-        <w:t>:</w:t>
-      </w:r>
-      <w:proofErr w:type="spellStart"/>
-      <w:r>
-        <w:t>wq</w:t>
-      </w:r>
-      <w:proofErr w:type="spellEnd"/>
-      <w:proofErr w:type="gramEnd"/>
-      <w:r>
-        <w:t xml:space="preserve"> comando para guardar y salir</w:t>
+        <w:t>:wq comando para guardar y salir</w:t>
       </w:r>
     </w:p>
     <w:p/>
     <w:p>
       <w:r>
+        <w:rPr>
+          <w:noProof/>
+        </w:rPr>
         <w:lastRenderedPageBreak/>
         <w:drawing>
           <wp:inline distT="0" distB="0" distL="0" distR="0" wp14:anchorId="6B8AA558" wp14:editId="40F619E7">
@@ -1176,23 +822,7 @@
     </w:p>
     <w:p>
       <w:r>
-        <w:t xml:space="preserve">En este punto, o desde el inicio, puedes generar tu proyecto en </w:t>
-      </w:r>
-      <w:proofErr w:type="spellStart"/>
-      <w:r>
-        <w:t>github</w:t>
-      </w:r>
-      <w:proofErr w:type="spellEnd"/>
-      <w:r>
-        <w:t xml:space="preserve"> y utilizar </w:t>
-      </w:r>
-      <w:proofErr w:type="gramStart"/>
-      <w:r>
-        <w:t>los comando</w:t>
-      </w:r>
-      <w:proofErr w:type="gramEnd"/>
-      <w:r>
-        <w:t xml:space="preserve"> que aparecen para proyectos existentes por línea de comandos</w:t>
+        <w:t>En este punto, o desde el inicio, puedes generar tu proyecto en github y utilizar los comando que aparecen para proyectos existentes por línea de comandos</w:t>
       </w:r>
     </w:p>
     <w:p>
@@ -1226,106 +856,18 @@
           <w:color w:val="000000" w:themeColor="text1"/>
           <w:sz w:val="21"/>
           <w:szCs w:val="21"/>
-          <w:lang w:eastAsia="es-CO"/>
-        </w:rPr>
-      </w:pPr>
-      <w:proofErr w:type="spellStart"/>
+          <w:lang w:val="en-US" w:eastAsia="es-CO"/>
+        </w:rPr>
+      </w:pPr>
       <w:r>
         <w:rPr>
           <w:rFonts w:ascii="Consolas" w:eastAsia="Times New Roman" w:hAnsi="Consolas" w:cs="Courier New"/>
           <w:color w:val="000000" w:themeColor="text1"/>
           <w:sz w:val="21"/>
           <w:szCs w:val="21"/>
-          <w:lang w:eastAsia="es-CO"/>
-        </w:rPr>
-        <w:t>git</w:t>
-      </w:r>
-      <w:proofErr w:type="spellEnd"/>
-      <w:r>
-        <w:rPr>
-          <w:rFonts w:ascii="Consolas" w:eastAsia="Times New Roman" w:hAnsi="Consolas" w:cs="Courier New"/>
-          <w:color w:val="000000" w:themeColor="text1"/>
-          <w:sz w:val="21"/>
-          <w:szCs w:val="21"/>
-          <w:lang w:eastAsia="es-CO"/>
-        </w:rPr>
-        <w:t xml:space="preserve"> remote </w:t>
-      </w:r>
-      <w:proofErr w:type="spellStart"/>
-      <w:r>
-        <w:rPr>
-          <w:rFonts w:ascii="Consolas" w:eastAsia="Times New Roman" w:hAnsi="Consolas" w:cs="Courier New"/>
-          <w:color w:val="000000" w:themeColor="text1"/>
-          <w:sz w:val="21"/>
-          <w:szCs w:val="21"/>
-          <w:lang w:eastAsia="es-CO"/>
-        </w:rPr>
-        <w:t>add</w:t>
-      </w:r>
-      <w:proofErr w:type="spellEnd"/>
-      <w:r>
-        <w:rPr>
-          <w:rFonts w:ascii="Consolas" w:eastAsia="Times New Roman" w:hAnsi="Consolas" w:cs="Courier New"/>
-          <w:color w:val="000000" w:themeColor="text1"/>
-          <w:sz w:val="21"/>
-          <w:szCs w:val="21"/>
-          <w:lang w:eastAsia="es-CO"/>
-        </w:rPr>
-        <w:t xml:space="preserve"> </w:t>
-      </w:r>
-      <w:proofErr w:type="spellStart"/>
-      <w:r>
-        <w:rPr>
-          <w:rFonts w:ascii="Consolas" w:eastAsia="Times New Roman" w:hAnsi="Consolas" w:cs="Courier New"/>
-          <w:color w:val="000000" w:themeColor="text1"/>
-          <w:sz w:val="21"/>
-          <w:szCs w:val="21"/>
-          <w:lang w:eastAsia="es-CO"/>
-        </w:rPr>
-        <w:t>origin</w:t>
-      </w:r>
-      <w:proofErr w:type="spellEnd"/>
-      <w:r>
-        <w:rPr>
-          <w:rFonts w:ascii="Consolas" w:eastAsia="Times New Roman" w:hAnsi="Consolas" w:cs="Courier New"/>
-          <w:color w:val="000000" w:themeColor="text1"/>
-          <w:sz w:val="21"/>
-          <w:szCs w:val="21"/>
-          <w:lang w:eastAsia="es-CO"/>
-        </w:rPr>
-        <w:t xml:space="preserve"> </w:t>
-      </w:r>
-      <w:r>
-        <w:rPr>
-          <w:rFonts w:ascii="Consolas" w:eastAsia="Times New Roman" w:hAnsi="Consolas" w:cs="Courier New"/>
-          <w:color w:val="000000" w:themeColor="text1"/>
-          <w:sz w:val="21"/>
-          <w:szCs w:val="21"/>
-          <w:lang w:eastAsia="es-CO"/>
-        </w:rPr>
-        <w:t>&lt;</w:t>
-      </w:r>
-      <w:proofErr w:type="spellStart"/>
-      <w:r>
-        <w:rPr>
-          <w:rFonts w:ascii="Consolas" w:eastAsia="Times New Roman" w:hAnsi="Consolas" w:cs="Courier New"/>
-          <w:color w:val="000000" w:themeColor="text1"/>
-          <w:sz w:val="21"/>
-          <w:szCs w:val="21"/>
-          <w:lang w:eastAsia="es-CO"/>
-        </w:rPr>
-        <w:t>URLdada</w:t>
-      </w:r>
-      <w:proofErr w:type="spellEnd"/>
-      <w:r>
-        <w:rPr>
-          <w:rFonts w:ascii="Consolas" w:eastAsia="Times New Roman" w:hAnsi="Consolas" w:cs="Courier New"/>
-          <w:color w:val="000000" w:themeColor="text1"/>
-          <w:sz w:val="21"/>
-          <w:szCs w:val="21"/>
-          <w:lang w:eastAsia="es-CO"/>
-        </w:rPr>
-        <w:t>&gt;</w:t>
+          <w:lang w:val="en-US" w:eastAsia="es-CO"/>
+        </w:rPr>
+        <w:t>git remote add origin &lt;URLdada&gt;</w:t>
       </w:r>
     </w:p>
     <w:p>
@@ -1336,78 +878,10 @@
           <w:color w:val="000000" w:themeColor="text1"/>
           <w:sz w:val="21"/>
           <w:szCs w:val="21"/>
-        </w:rPr>
-      </w:pPr>
-      <w:r>
-        <w:rPr>
-          <w:rStyle w:val="user-select-contain"/>
-          <w:rFonts w:ascii="Consolas" w:hAnsi="Consolas"/>
-          <w:color w:val="000000" w:themeColor="text1"/>
-          <w:sz w:val="21"/>
-          <w:szCs w:val="21"/>
-        </w:rPr>
-        <w:t xml:space="preserve">(No se usó) </w:t>
-      </w:r>
-      <w:proofErr w:type="spellStart"/>
-      <w:r>
-        <w:rPr>
-          <w:rStyle w:val="user-select-contain"/>
-          <w:rFonts w:ascii="Consolas" w:hAnsi="Consolas"/>
-          <w:color w:val="000000" w:themeColor="text1"/>
-          <w:sz w:val="21"/>
-          <w:szCs w:val="21"/>
-        </w:rPr>
-        <w:t>git</w:t>
-      </w:r>
-      <w:proofErr w:type="spellEnd"/>
-      <w:r>
-        <w:rPr>
-          <w:rStyle w:val="user-select-contain"/>
-          <w:rFonts w:ascii="Consolas" w:hAnsi="Consolas"/>
-          <w:color w:val="000000" w:themeColor="text1"/>
-          <w:sz w:val="21"/>
-          <w:szCs w:val="21"/>
-        </w:rPr>
-        <w:t xml:space="preserve"> </w:t>
-      </w:r>
-      <w:proofErr w:type="spellStart"/>
-      <w:r>
-        <w:rPr>
-          <w:rStyle w:val="user-select-contain"/>
-          <w:rFonts w:ascii="Consolas" w:hAnsi="Consolas"/>
-          <w:color w:val="000000" w:themeColor="text1"/>
-          <w:sz w:val="21"/>
-          <w:szCs w:val="21"/>
-        </w:rPr>
-        <w:t>branch</w:t>
-      </w:r>
-      <w:proofErr w:type="spellEnd"/>
-      <w:r>
-        <w:rPr>
-          <w:rStyle w:val="user-select-contain"/>
-          <w:rFonts w:ascii="Consolas" w:hAnsi="Consolas"/>
-          <w:color w:val="000000" w:themeColor="text1"/>
-          <w:sz w:val="21"/>
-          <w:szCs w:val="21"/>
-        </w:rPr>
-        <w:t xml:space="preserve"> -M </w:t>
-      </w:r>
-      <w:proofErr w:type="gramStart"/>
-      <w:r>
-        <w:rPr>
-          <w:rStyle w:val="user-select-contain"/>
-          <w:rFonts w:ascii="Consolas" w:hAnsi="Consolas"/>
-          <w:color w:val="000000" w:themeColor="text1"/>
-          <w:sz w:val="21"/>
-          <w:szCs w:val="21"/>
-        </w:rPr>
-        <w:t>master</w:t>
-      </w:r>
-      <w:proofErr w:type="gramEnd"/>
-    </w:p>
-    <w:p>
-      <w:pPr>
-        <w:pStyle w:val="HTMLconformatoprevio"/>
+          <w:lang w:val="en-US"/>
+        </w:rPr>
+      </w:pPr>
+      <w:r>
         <w:rPr>
           <w:rStyle w:val="user-select-contain"/>
           <w:rFonts w:ascii="Consolas" w:hAnsi="Consolas"/>
@@ -1416,7 +890,8 @@
           <w:szCs w:val="21"/>
           <w:lang w:val="en-US"/>
         </w:rPr>
-      </w:pPr>
+        <w:t xml:space="preserve">(No se usó) </w:t>
+      </w:r>
       <w:r>
         <w:rPr>
           <w:rStyle w:val="user-select-contain"/>
@@ -1426,7 +901,7 @@
           <w:szCs w:val="21"/>
           <w:lang w:val="en-US"/>
         </w:rPr>
-        <w:t xml:space="preserve">git push -u origin </w:t>
+        <w:t xml:space="preserve">git branch -M </w:t>
       </w:r>
       <w:r>
         <w:rPr>
@@ -1442,23 +917,58 @@
     </w:p>
     <w:p>
       <w:pPr>
-        <w:rPr>
+        <w:pStyle w:val="HTMLconformatoprevio"/>
+        <w:rPr>
+          <w:rStyle w:val="user-select-contain"/>
+          <w:rFonts w:ascii="Consolas" w:hAnsi="Consolas"/>
+          <w:color w:val="000000" w:themeColor="text1"/>
+          <w:sz w:val="21"/>
+          <w:szCs w:val="21"/>
           <w:lang w:val="en-US"/>
         </w:rPr>
       </w:pPr>
-    </w:p>
-    <w:p>
-      <w:pPr>
-        <w:rPr>
+      <w:r>
+        <w:rPr>
+          <w:rStyle w:val="user-select-contain"/>
+          <w:rFonts w:ascii="Consolas" w:hAnsi="Consolas"/>
+          <w:color w:val="000000" w:themeColor="text1"/>
+          <w:sz w:val="21"/>
+          <w:szCs w:val="21"/>
           <w:lang w:val="en-US"/>
         </w:rPr>
-      </w:pPr>
-      <w:r>
-        <w:rPr>
-          <w:b/>
-          <w:bCs/>
+        <w:t xml:space="preserve">git push -u origin </w:t>
+      </w:r>
+      <w:r>
+        <w:rPr>
+          <w:rStyle w:val="user-select-contain"/>
+          <w:rFonts w:ascii="Consolas" w:hAnsi="Consolas"/>
+          <w:color w:val="000000" w:themeColor="text1"/>
+          <w:sz w:val="21"/>
+          <w:szCs w:val="21"/>
           <w:lang w:val="en-US"/>
         </w:rPr>
+        <w:t>master</w:t>
+      </w:r>
+    </w:p>
+    <w:p>
+      <w:pPr>
+        <w:rPr>
+          <w:lang w:val="en-US"/>
+        </w:rPr>
+      </w:pPr>
+    </w:p>
+    <w:p>
+      <w:pPr>
+        <w:rPr>
+          <w:lang w:val="en-US"/>
+        </w:rPr>
+      </w:pPr>
+      <w:r>
+        <w:rPr>
+          <w:b/>
+          <w:bCs/>
+          <w:lang w:val="en-US"/>
+        </w:rPr>
         <w:t>Git pu</w:t>
       </w:r>
       <w:r>
@@ -1486,44 +996,23 @@
       <w:r>
         <w:t xml:space="preserve">remoto en </w:t>
       </w:r>
-      <w:proofErr w:type="spellStart"/>
-      <w:r>
-        <w:t>github</w:t>
-      </w:r>
-      <w:proofErr w:type="spellEnd"/>
-      <w:r>
-        <w:t>.</w:t>
-      </w:r>
-    </w:p>
-    <w:p>
-      <w:pPr>
-        <w:rPr>
-          <w:b/>
-          <w:bCs/>
-        </w:rPr>
-      </w:pPr>
-      <w:r>
-        <w:rPr>
-          <w:b/>
-          <w:bCs/>
-        </w:rPr>
-        <w:t xml:space="preserve">Git </w:t>
-      </w:r>
-      <w:proofErr w:type="spellStart"/>
-      <w:r>
-        <w:rPr>
-          <w:b/>
-          <w:bCs/>
-        </w:rPr>
-        <w:t>pull</w:t>
-      </w:r>
-      <w:proofErr w:type="spellEnd"/>
-      <w:r>
-        <w:rPr>
-          <w:b/>
-          <w:bCs/>
-        </w:rPr>
-        <w:t>:</w:t>
+      <w:r>
+        <w:t>github.</w:t>
+      </w:r>
+    </w:p>
+    <w:p>
+      <w:pPr>
+        <w:rPr>
+          <w:b/>
+          <w:bCs/>
+        </w:rPr>
+      </w:pPr>
+      <w:r>
+        <w:rPr>
+          <w:b/>
+          <w:bCs/>
+        </w:rPr>
+        <w:t>Git pull:</w:t>
       </w:r>
     </w:p>
     <w:p>
@@ -1534,17 +1023,18 @@
     </w:p>
     <w:p>
       <w:pPr>
-        <w:rPr>
-          <w:b/>
-          <w:bCs/>
-        </w:rPr>
-      </w:pPr>
-      <w:r>
-        <w:rPr>
-          <w:b/>
-          <w:bCs/>
-        </w:rPr>
-        <w:t>Git tag &lt;nombre y versión&gt; -m “mensaje”</w:t>
+        <w:ind w:firstLine="708"/>
+        <w:rPr>
+          <w:b/>
+          <w:bCs/>
+        </w:rPr>
+      </w:pPr>
+      <w:r>
+        <w:rPr>
+          <w:b/>
+          <w:bCs/>
+        </w:rPr>
+        <w:t>”</w:t>
       </w:r>
       <w:r>
         <w:rPr>
@@ -1599,23 +1089,35 @@
           <w:b/>
           <w:bCs/>
         </w:rPr>
-        <w:t xml:space="preserve">Git </w:t>
-      </w:r>
-      <w:proofErr w:type="spellStart"/>
-      <w:r>
-        <w:rPr>
-          <w:b/>
-          <w:bCs/>
-        </w:rPr>
-        <w:t>push</w:t>
-      </w:r>
-      <w:proofErr w:type="spellEnd"/>
-      <w:r>
-        <w:rPr>
-          <w:b/>
-          <w:bCs/>
-        </w:rPr>
-        <w:t xml:space="preserve"> tag:</w:t>
+        <w:t xml:space="preserve">Git push </w:t>
+      </w:r>
+      <w:r>
+        <w:rPr>
+          <w:b/>
+          <w:bCs/>
+        </w:rPr>
+        <w:t>--</w:t>
+      </w:r>
+      <w:r>
+        <w:rPr>
+          <w:b/>
+          <w:bCs/>
+        </w:rPr>
+        <w:t>tag</w:t>
+      </w:r>
+      <w:r>
+        <w:rPr>
+          <w:b/>
+          <w:bCs/>
+        </w:rPr>
+        <w:t>s</w:t>
+      </w:r>
+      <w:r>
+        <w:rPr>
+          <w:b/>
+          <w:bCs/>
+        </w:rPr>
+        <w:t>:</w:t>
       </w:r>
       <w:r>
         <w:rPr>

</xml_diff>

<commit_message>
agregando comandos y detalles
</commit_message>
<xml_diff>
--- a/Guia de Git&Github.docx
+++ b/Guia de Git&Github.docx
@@ -343,14 +343,9 @@
       <w:r>
         <w:t xml:space="preserve"> </w:t>
       </w:r>
-      <w:proofErr w:type="spellStart"/>
       <w:proofErr w:type="gramStart"/>
       <w:r>
-        <w:t>add</w:t>
-      </w:r>
-      <w:proofErr w:type="spellEnd"/>
-      <w:r>
-        <w:t xml:space="preserve"> .</w:t>
+        <w:t>add .</w:t>
       </w:r>
       <w:proofErr w:type="gramEnd"/>
       <w:r>
@@ -1785,6 +1780,58 @@
         <w:tab/>
         <w:t>Nos movemos a la rama a la que indicamos</w:t>
       </w:r>
+    </w:p>
+    <w:p>
+      <w:pPr>
+        <w:rPr>
+          <w:b/>
+          <w:bCs/>
+        </w:rPr>
+      </w:pPr>
+      <w:r>
+        <w:rPr>
+          <w:b/>
+          <w:bCs/>
+        </w:rPr>
+        <w:t xml:space="preserve">Git </w:t>
+      </w:r>
+      <w:proofErr w:type="spellStart"/>
+      <w:r>
+        <w:rPr>
+          <w:b/>
+          <w:bCs/>
+        </w:rPr>
+        <w:t>merge</w:t>
+      </w:r>
+      <w:proofErr w:type="spellEnd"/>
+      <w:r>
+        <w:rPr>
+          <w:b/>
+          <w:bCs/>
+        </w:rPr>
+        <w:t xml:space="preserve"> &lt;rama a fusionar&gt;:</w:t>
+      </w:r>
+    </w:p>
+    <w:p>
+      <w:pPr>
+        <w:ind w:left="708"/>
+      </w:pPr>
+      <w:r>
+        <w:t xml:space="preserve">Parados en una de las 2 ramas, utilizamos este código para hacer </w:t>
+      </w:r>
+      <w:proofErr w:type="spellStart"/>
+      <w:r>
+        <w:t>merge</w:t>
+      </w:r>
+      <w:proofErr w:type="spellEnd"/>
+      <w:r>
+        <w:t xml:space="preserve"> con la rama descrita arriba, en caso de presentar conflictos se informará.</w:t>
+      </w:r>
+    </w:p>
+    <w:p>
+      <w:pPr>
+        <w:ind w:left="708"/>
+      </w:pPr>
     </w:p>
     <w:sectPr>
       <w:pgSz w:w="12240" w:h="15840"/>

</xml_diff>